<commit_message>
wb trade to gdp
</commit_message>
<xml_diff>
--- a/specific_rmds/potential_output_to_word.docx
+++ b/specific_rmds/potential_output_to_word.docx
@@ -3129,6 +3129,1376 @@
       </w:r>
       <w:r>
         <w:t xml:space="preserve">Source: growth rates for each year from WEO April 2017</w:t>
+      </w:r>
+    </w:p>
+    <w:p>
+      <w:pPr>
+        <w:pStyle w:val="TableCaption"/>
+      </w:pPr>
+      <w:r>
+        <w:t xml:space="preserve">Growth of trade/gdp (LAC-18)</w:t>
+      </w:r>
+    </w:p>
+    <w:tbl>
+      <w:tblPr>
+        <w:tblStyle w:val="TableNormal"/>
+        <w:tblW w:type="pct" w:w="0.0"/>
+        <w:tblLook w:firstRow="1"/>
+        <w:tblCaption w:val="Growth of trade/gdp (LAC-18)"/>
+      </w:tblPr>
+      <w:tblGrid/>
+      <w:tr>
+        <w:trPr>
+          <w:cnfStyle w:firstRow="1"/>
+        </w:trPr>
+        <w:tc>
+          <w:tcPr>
+            <w:tcBorders>
+              <w:bottom w:val="single"/>
+            </w:tcBorders>
+            <w:vAlign w:val="bottom"/>
+          </w:tcPr>
+          <w:p>
+            <w:pStyle w:val="Compact"/>
+          </w:p>
+        </w:tc>
+        <w:tc>
+          <w:tcPr>
+            <w:tcBorders>
+              <w:bottom w:val="single"/>
+            </w:tcBorders>
+            <w:vAlign w:val="bottom"/>
+          </w:tcPr>
+          <w:p>
+            <w:pPr>
+              <w:pStyle w:val="Compact"/>
+              <w:jc w:val="right"/>
+            </w:pPr>
+            <w:r>
+              <w:t xml:space="preserve">2003-2008</w:t>
+            </w:r>
+          </w:p>
+        </w:tc>
+        <w:tc>
+          <w:tcPr>
+            <w:tcBorders>
+              <w:bottom w:val="single"/>
+            </w:tcBorders>
+            <w:vAlign w:val="bottom"/>
+          </w:tcPr>
+          <w:p>
+            <w:pPr>
+              <w:pStyle w:val="Compact"/>
+              <w:jc w:val="right"/>
+            </w:pPr>
+            <w:r>
+              <w:t xml:space="preserve">2010-2016</w:t>
+            </w:r>
+          </w:p>
+        </w:tc>
+        <w:tc>
+          <w:tcPr>
+            <w:tcBorders>
+              <w:bottom w:val="single"/>
+            </w:tcBorders>
+            <w:vAlign w:val="bottom"/>
+          </w:tcPr>
+          <w:p>
+            <w:pPr>
+              <w:pStyle w:val="Compact"/>
+              <w:jc w:val="right"/>
+            </w:pPr>
+            <w:r>
+              <w:t xml:space="preserve">Cambio</w:t>
+            </w:r>
+          </w:p>
+        </w:tc>
+      </w:tr>
+      <w:tr>
+        <w:tc>
+          <w:p>
+            <w:pPr>
+              <w:pStyle w:val="Compact"/>
+              <w:jc w:val="left"/>
+            </w:pPr>
+            <w:r>
+              <w:t xml:space="preserve">DO</w:t>
+            </w:r>
+          </w:p>
+        </w:tc>
+        <w:tc>
+          <w:p>
+            <w:pPr>
+              <w:pStyle w:val="Compact"/>
+              <w:jc w:val="right"/>
+            </w:pPr>
+            <w:r>
+              <w:t xml:space="preserve">-5.6</w:t>
+            </w:r>
+          </w:p>
+        </w:tc>
+        <w:tc>
+          <w:p>
+            <w:pPr>
+              <w:pStyle w:val="Compact"/>
+              <w:jc w:val="right"/>
+            </w:pPr>
+            <w:r>
+              <w:t xml:space="preserve">-0.6</w:t>
+            </w:r>
+          </w:p>
+        </w:tc>
+        <w:tc>
+          <w:p>
+            <w:pPr>
+              <w:pStyle w:val="Compact"/>
+              <w:jc w:val="right"/>
+            </w:pPr>
+            <w:r>
+              <w:t xml:space="preserve">5.0</w:t>
+            </w:r>
+          </w:p>
+        </w:tc>
+      </w:tr>
+      <w:tr>
+        <w:tc>
+          <w:p>
+            <w:pPr>
+              <w:pStyle w:val="Compact"/>
+              <w:jc w:val="left"/>
+            </w:pPr>
+            <w:r>
+              <w:t xml:space="preserve">BR</w:t>
+            </w:r>
+          </w:p>
+        </w:tc>
+        <w:tc>
+          <w:p>
+            <w:pPr>
+              <w:pStyle w:val="Compact"/>
+              <w:jc w:val="right"/>
+            </w:pPr>
+            <w:r>
+              <w:t xml:space="preserve">-0.5</w:t>
+            </w:r>
+          </w:p>
+        </w:tc>
+        <w:tc>
+          <w:p>
+            <w:pPr>
+              <w:pStyle w:val="Compact"/>
+              <w:jc w:val="right"/>
+            </w:pPr>
+            <w:r>
+              <w:t xml:space="preserve">3.0</w:t>
+            </w:r>
+          </w:p>
+        </w:tc>
+        <w:tc>
+          <w:p>
+            <w:pPr>
+              <w:pStyle w:val="Compact"/>
+              <w:jc w:val="right"/>
+            </w:pPr>
+            <w:r>
+              <w:t xml:space="preserve">3.6</w:t>
+            </w:r>
+          </w:p>
+        </w:tc>
+      </w:tr>
+      <w:tr>
+        <w:tc>
+          <w:p>
+            <w:pPr>
+              <w:pStyle w:val="Compact"/>
+              <w:jc w:val="left"/>
+            </w:pPr>
+            <w:r>
+              <w:t xml:space="preserve">CO</w:t>
+            </w:r>
+          </w:p>
+        </w:tc>
+        <w:tc>
+          <w:p>
+            <w:pPr>
+              <w:pStyle w:val="Compact"/>
+              <w:jc w:val="right"/>
+            </w:pPr>
+            <w:r>
+              <w:t xml:space="preserve">0.7</w:t>
+            </w:r>
+          </w:p>
+        </w:tc>
+        <w:tc>
+          <w:p>
+            <w:pPr>
+              <w:pStyle w:val="Compact"/>
+              <w:jc w:val="right"/>
+            </w:pPr>
+            <w:r>
+              <w:t xml:space="preserve">2.4</w:t>
+            </w:r>
+          </w:p>
+        </w:tc>
+        <w:tc>
+          <w:p>
+            <w:pPr>
+              <w:pStyle w:val="Compact"/>
+              <w:jc w:val="right"/>
+            </w:pPr>
+            <w:r>
+              <w:t xml:space="preserve">1.8</w:t>
+            </w:r>
+          </w:p>
+        </w:tc>
+      </w:tr>
+      <w:tr>
+        <w:tc>
+          <w:p>
+            <w:pPr>
+              <w:pStyle w:val="Compact"/>
+              <w:jc w:val="left"/>
+            </w:pPr>
+            <w:r>
+              <w:t xml:space="preserve">MX</w:t>
+            </w:r>
+          </w:p>
+        </w:tc>
+        <w:tc>
+          <w:p>
+            <w:pPr>
+              <w:pStyle w:val="Compact"/>
+              <w:jc w:val="right"/>
+            </w:pPr>
+            <w:r>
+              <w:t xml:space="preserve">2.1</w:t>
+            </w:r>
+          </w:p>
+        </w:tc>
+        <w:tc>
+          <w:p>
+            <w:pPr>
+              <w:pStyle w:val="Compact"/>
+              <w:jc w:val="right"/>
+            </w:pPr>
+            <w:r>
+              <w:t xml:space="preserve">3.0</w:t>
+            </w:r>
+          </w:p>
+        </w:tc>
+        <w:tc>
+          <w:p>
+            <w:pPr>
+              <w:pStyle w:val="Compact"/>
+              <w:jc w:val="right"/>
+            </w:pPr>
+            <w:r>
+              <w:t xml:space="preserve">0.9</w:t>
+            </w:r>
+          </w:p>
+        </w:tc>
+      </w:tr>
+      <w:tr>
+        <w:tc>
+          <w:p>
+            <w:pPr>
+              <w:pStyle w:val="Compact"/>
+              <w:jc w:val="left"/>
+            </w:pPr>
+            <w:r>
+              <w:t xml:space="preserve">VE</w:t>
+            </w:r>
+          </w:p>
+        </w:tc>
+        <w:tc>
+          <w:p>
+            <w:pPr>
+              <w:pStyle w:val="Compact"/>
+              <w:jc w:val="right"/>
+            </w:pPr>
+            <w:r>
+              <w:t xml:space="preserve">0.4</w:t>
+            </w:r>
+          </w:p>
+        </w:tc>
+        <w:tc>
+          <w:p>
+            <w:pPr>
+              <w:pStyle w:val="Compact"/>
+              <w:jc w:val="right"/>
+            </w:pPr>
+            <w:r>
+              <w:t xml:space="preserve">0.8</w:t>
+            </w:r>
+          </w:p>
+        </w:tc>
+        <w:tc>
+          <w:p>
+            <w:pPr>
+              <w:pStyle w:val="Compact"/>
+              <w:jc w:val="right"/>
+            </w:pPr>
+            <w:r>
+              <w:t xml:space="preserve">0.4</w:t>
+            </w:r>
+          </w:p>
+        </w:tc>
+      </w:tr>
+      <w:tr>
+        <w:tc>
+          <w:p>
+            <w:pPr>
+              <w:pStyle w:val="Compact"/>
+              <w:jc w:val="left"/>
+            </w:pPr>
+            <w:r>
+              <w:t xml:space="preserve">SV</w:t>
+            </w:r>
+          </w:p>
+        </w:tc>
+        <w:tc>
+          <w:p>
+            <w:pPr>
+              <w:pStyle w:val="Compact"/>
+              <w:jc w:val="right"/>
+            </w:pPr>
+            <w:r>
+              <w:t xml:space="preserve">1.5</w:t>
+            </w:r>
+          </w:p>
+        </w:tc>
+        <w:tc>
+          <w:p>
+            <w:pPr>
+              <w:pStyle w:val="Compact"/>
+              <w:jc w:val="right"/>
+            </w:pPr>
+            <w:r>
+              <w:t xml:space="preserve">-0.2</w:t>
+            </w:r>
+          </w:p>
+        </w:tc>
+        <w:tc>
+          <w:p>
+            <w:pPr>
+              <w:pStyle w:val="Compact"/>
+              <w:jc w:val="right"/>
+            </w:pPr>
+            <w:r>
+              <w:t xml:space="preserve">-1.7</w:t>
+            </w:r>
+          </w:p>
+        </w:tc>
+      </w:tr>
+      <w:tr>
+        <w:tc>
+          <w:p>
+            <w:pPr>
+              <w:pStyle w:val="Compact"/>
+              <w:jc w:val="left"/>
+            </w:pPr>
+            <w:r>
+              <w:t xml:space="preserve">CR</w:t>
+            </w:r>
+          </w:p>
+        </w:tc>
+        <w:tc>
+          <w:p>
+            <w:pPr>
+              <w:pStyle w:val="Compact"/>
+              <w:jc w:val="right"/>
+            </w:pPr>
+            <w:r>
+              <w:t xml:space="preserve">0.6</w:t>
+            </w:r>
+          </w:p>
+        </w:tc>
+        <w:tc>
+          <w:p>
+            <w:pPr>
+              <w:pStyle w:val="Compact"/>
+              <w:jc w:val="right"/>
+            </w:pPr>
+            <w:r>
+              <w:t xml:space="preserve">-1.4</w:t>
+            </w:r>
+          </w:p>
+        </w:tc>
+        <w:tc>
+          <w:p>
+            <w:pPr>
+              <w:pStyle w:val="Compact"/>
+              <w:jc w:val="right"/>
+            </w:pPr>
+            <w:r>
+              <w:t xml:space="preserve">-2.0</w:t>
+            </w:r>
+          </w:p>
+        </w:tc>
+      </w:tr>
+      <w:tr>
+        <w:tc>
+          <w:p>
+            <w:pPr>
+              <w:pStyle w:val="Compact"/>
+              <w:jc w:val="left"/>
+            </w:pPr>
+            <w:r>
+              <w:t xml:space="preserve">HN</w:t>
+            </w:r>
+          </w:p>
+        </w:tc>
+        <w:tc>
+          <w:p>
+            <w:pPr>
+              <w:pStyle w:val="Compact"/>
+              <w:jc w:val="right"/>
+            </w:pPr>
+            <w:r>
+              <w:t xml:space="preserve">1.8</w:t>
+            </w:r>
+          </w:p>
+        </w:tc>
+        <w:tc>
+          <w:p>
+            <w:pPr>
+              <w:pStyle w:val="Compact"/>
+              <w:jc w:val="right"/>
+            </w:pPr>
+            <w:r>
+              <w:t xml:space="preserve">-0.3</w:t>
+            </w:r>
+          </w:p>
+        </w:tc>
+        <w:tc>
+          <w:p>
+            <w:pPr>
+              <w:pStyle w:val="Compact"/>
+              <w:jc w:val="right"/>
+            </w:pPr>
+            <w:r>
+              <w:t xml:space="preserve">-2.1</w:t>
+            </w:r>
+          </w:p>
+        </w:tc>
+      </w:tr>
+      <w:tr>
+        <w:tc>
+          <w:p>
+            <w:pPr>
+              <w:pStyle w:val="Compact"/>
+              <w:jc w:val="left"/>
+            </w:pPr>
+            <w:r>
+              <w:t xml:space="preserve">GT</w:t>
+            </w:r>
+          </w:p>
+        </w:tc>
+        <w:tc>
+          <w:p>
+            <w:pPr>
+              <w:pStyle w:val="Compact"/>
+              <w:jc w:val="right"/>
+            </w:pPr>
+            <w:r>
+              <w:t xml:space="preserve">-0.5</w:t>
+            </w:r>
+          </w:p>
+        </w:tc>
+        <w:tc>
+          <w:p>
+            <w:pPr>
+              <w:pStyle w:val="Compact"/>
+              <w:jc w:val="right"/>
+            </w:pPr>
+            <w:r>
+              <w:t xml:space="preserve">-3.1</w:t>
+            </w:r>
+          </w:p>
+        </w:tc>
+        <w:tc>
+          <w:p>
+            <w:pPr>
+              <w:pStyle w:val="Compact"/>
+              <w:jc w:val="right"/>
+            </w:pPr>
+            <w:r>
+              <w:t xml:space="preserve">-2.7</w:t>
+            </w:r>
+          </w:p>
+        </w:tc>
+      </w:tr>
+      <w:tr>
+        <w:tc>
+          <w:p>
+            <w:pPr>
+              <w:pStyle w:val="Compact"/>
+              <w:jc w:val="left"/>
+            </w:pPr>
+            <w:r>
+              <w:t xml:space="preserve">PY</w:t>
+            </w:r>
+          </w:p>
+        </w:tc>
+        <w:tc>
+          <w:p>
+            <w:pPr>
+              <w:pStyle w:val="Compact"/>
+              <w:jc w:val="right"/>
+            </w:pPr>
+            <w:r>
+              <w:t xml:space="preserve">1.5</w:t>
+            </w:r>
+          </w:p>
+        </w:tc>
+        <w:tc>
+          <w:p>
+            <w:pPr>
+              <w:pStyle w:val="Compact"/>
+              <w:jc w:val="right"/>
+            </w:pPr>
+            <w:r>
+              <w:t xml:space="preserve">-3.8</w:t>
+            </w:r>
+          </w:p>
+        </w:tc>
+        <w:tc>
+          <w:p>
+            <w:pPr>
+              <w:pStyle w:val="Compact"/>
+              <w:jc w:val="right"/>
+            </w:pPr>
+            <w:r>
+              <w:t xml:space="preserve">-5.3</w:t>
+            </w:r>
+          </w:p>
+        </w:tc>
+      </w:tr>
+      <w:tr>
+        <w:tc>
+          <w:p>
+            <w:pPr>
+              <w:pStyle w:val="Compact"/>
+              <w:jc w:val="left"/>
+            </w:pPr>
+            <w:r>
+              <w:t xml:space="preserve">CL</w:t>
+            </w:r>
+          </w:p>
+        </w:tc>
+        <w:tc>
+          <w:p>
+            <w:pPr>
+              <w:pStyle w:val="Compact"/>
+              <w:jc w:val="right"/>
+            </w:pPr>
+            <w:r>
+              <w:t xml:space="preserve">3.7</w:t>
+            </w:r>
+          </w:p>
+        </w:tc>
+        <w:tc>
+          <w:p>
+            <w:pPr>
+              <w:pStyle w:val="Compact"/>
+              <w:jc w:val="right"/>
+            </w:pPr>
+            <w:r>
+              <w:t xml:space="preserve">-2.4</w:t>
+            </w:r>
+          </w:p>
+        </w:tc>
+        <w:tc>
+          <w:p>
+            <w:pPr>
+              <w:pStyle w:val="Compact"/>
+              <w:jc w:val="right"/>
+            </w:pPr>
+            <w:r>
+              <w:t xml:space="preserve">-6.1</w:t>
+            </w:r>
+          </w:p>
+        </w:tc>
+      </w:tr>
+      <w:tr>
+        <w:tc>
+          <w:p>
+            <w:pPr>
+              <w:pStyle w:val="Compact"/>
+              <w:jc w:val="left"/>
+            </w:pPr>
+            <w:r>
+              <w:t xml:space="preserve">UY</w:t>
+            </w:r>
+          </w:p>
+        </w:tc>
+        <w:tc>
+          <w:p>
+            <w:pPr>
+              <w:pStyle w:val="Compact"/>
+              <w:jc w:val="right"/>
+            </w:pPr>
+            <w:r>
+              <w:t xml:space="preserve">3.9</w:t>
+            </w:r>
+          </w:p>
+        </w:tc>
+        <w:tc>
+          <w:p>
+            <w:pPr>
+              <w:pStyle w:val="Compact"/>
+              <w:jc w:val="right"/>
+            </w:pPr>
+            <w:r>
+              <w:t xml:space="preserve">-2.3</w:t>
+            </w:r>
+          </w:p>
+        </w:tc>
+        <w:tc>
+          <w:p>
+            <w:pPr>
+              <w:pStyle w:val="Compact"/>
+              <w:jc w:val="right"/>
+            </w:pPr>
+            <w:r>
+              <w:t xml:space="preserve">-6.2</w:t>
+            </w:r>
+          </w:p>
+        </w:tc>
+      </w:tr>
+      <w:tr>
+        <w:tc>
+          <w:p>
+            <w:pPr>
+              <w:pStyle w:val="Compact"/>
+              <w:jc w:val="left"/>
+            </w:pPr>
+            <w:r>
+              <w:t xml:space="preserve">NI</w:t>
+            </w:r>
+          </w:p>
+        </w:tc>
+        <w:tc>
+          <w:p>
+            <w:pPr>
+              <w:pStyle w:val="Compact"/>
+              <w:jc w:val="right"/>
+            </w:pPr>
+            <w:r>
+              <w:t xml:space="preserve">5.9</w:t>
+            </w:r>
+          </w:p>
+        </w:tc>
+        <w:tc>
+          <w:p>
+            <w:pPr>
+              <w:pStyle w:val="Compact"/>
+              <w:jc w:val="right"/>
+            </w:pPr>
+            <w:r>
+              <w:t xml:space="preserve">-0.6</w:t>
+            </w:r>
+          </w:p>
+        </w:tc>
+        <w:tc>
+          <w:p>
+            <w:pPr>
+              <w:pStyle w:val="Compact"/>
+              <w:jc w:val="right"/>
+            </w:pPr>
+            <w:r>
+              <w:t xml:space="preserve">-6.5</w:t>
+            </w:r>
+          </w:p>
+        </w:tc>
+      </w:tr>
+      <w:tr>
+        <w:tc>
+          <w:p>
+            <w:pPr>
+              <w:pStyle w:val="Compact"/>
+              <w:jc w:val="left"/>
+            </w:pPr>
+            <w:r>
+              <w:t xml:space="preserve">AR</w:t>
+            </w:r>
+          </w:p>
+        </w:tc>
+        <w:tc>
+          <w:p>
+            <w:pPr>
+              <w:pStyle w:val="Compact"/>
+              <w:jc w:val="right"/>
+            </w:pPr>
+            <w:r>
+              <w:t xml:space="preserve">-0.1</w:t>
+            </w:r>
+          </w:p>
+        </w:tc>
+        <w:tc>
+          <w:p>
+            <w:pPr>
+              <w:pStyle w:val="Compact"/>
+              <w:jc w:val="right"/>
+            </w:pPr>
+            <w:r>
+              <w:t xml:space="preserve">-6.8</w:t>
+            </w:r>
+          </w:p>
+        </w:tc>
+        <w:tc>
+          <w:p>
+            <w:pPr>
+              <w:pStyle w:val="Compact"/>
+              <w:jc w:val="right"/>
+            </w:pPr>
+            <w:r>
+              <w:t xml:space="preserve">-6.7</w:t>
+            </w:r>
+          </w:p>
+        </w:tc>
+      </w:tr>
+      <w:tr>
+        <w:tc>
+          <w:p>
+            <w:pPr>
+              <w:pStyle w:val="Compact"/>
+              <w:jc w:val="left"/>
+            </w:pPr>
+            <w:r>
+              <w:t xml:space="preserve">PA</w:t>
+            </w:r>
+          </w:p>
+        </w:tc>
+        <w:tc>
+          <w:p>
+            <w:pPr>
+              <w:pStyle w:val="Compact"/>
+              <w:jc w:val="right"/>
+            </w:pPr>
+            <w:r>
+              <w:t xml:space="preserve">5.4</w:t>
+            </w:r>
+          </w:p>
+        </w:tc>
+        <w:tc>
+          <w:p>
+            <w:pPr>
+              <w:pStyle w:val="Compact"/>
+              <w:jc w:val="right"/>
+            </w:pPr>
+            <w:r>
+              <w:t xml:space="preserve">-4.1</w:t>
+            </w:r>
+          </w:p>
+        </w:tc>
+        <w:tc>
+          <w:p>
+            <w:pPr>
+              <w:pStyle w:val="Compact"/>
+              <w:jc w:val="right"/>
+            </w:pPr>
+            <w:r>
+              <w:t xml:space="preserve">-9.5</w:t>
+            </w:r>
+          </w:p>
+        </w:tc>
+      </w:tr>
+      <w:tr>
+        <w:tc>
+          <w:p>
+            <w:pPr>
+              <w:pStyle w:val="Compact"/>
+              <w:jc w:val="left"/>
+            </w:pPr>
+            <w:r>
+              <w:t xml:space="preserve">BO</w:t>
+            </w:r>
+          </w:p>
+        </w:tc>
+        <w:tc>
+          <w:p>
+            <w:pPr>
+              <w:pStyle w:val="Compact"/>
+              <w:jc w:val="right"/>
+            </w:pPr>
+            <w:r>
+              <w:t xml:space="preserve">8.1</w:t>
+            </w:r>
+          </w:p>
+        </w:tc>
+        <w:tc>
+          <w:p>
+            <w:pPr>
+              <w:pStyle w:val="Compact"/>
+              <w:jc w:val="right"/>
+            </w:pPr>
+            <w:r>
+              <w:t xml:space="preserve">-1.8</w:t>
+            </w:r>
+          </w:p>
+        </w:tc>
+        <w:tc>
+          <w:p>
+            <w:pPr>
+              <w:pStyle w:val="Compact"/>
+              <w:jc w:val="right"/>
+            </w:pPr>
+            <w:r>
+              <w:t xml:space="preserve">-9.9</w:t>
+            </w:r>
+          </w:p>
+        </w:tc>
+      </w:tr>
+      <w:tr>
+        <w:tc>
+          <w:p>
+            <w:pPr>
+              <w:pStyle w:val="Compact"/>
+              <w:jc w:val="left"/>
+            </w:pPr>
+            <w:r>
+              <w:t xml:space="preserve">PE</w:t>
+            </w:r>
+          </w:p>
+        </w:tc>
+        <w:tc>
+          <w:p>
+            <w:pPr>
+              <w:pStyle w:val="Compact"/>
+              <w:jc w:val="right"/>
+            </w:pPr>
+            <w:r>
+              <w:t xml:space="preserve">7.6</w:t>
+            </w:r>
+          </w:p>
+        </w:tc>
+        <w:tc>
+          <w:p>
+            <w:pPr>
+              <w:pStyle w:val="Compact"/>
+              <w:jc w:val="right"/>
+            </w:pPr>
+            <w:r>
+              <w:t xml:space="preserve">-2.3</w:t>
+            </w:r>
+          </w:p>
+        </w:tc>
+        <w:tc>
+          <w:p>
+            <w:pPr>
+              <w:pStyle w:val="Compact"/>
+              <w:jc w:val="right"/>
+            </w:pPr>
+            <w:r>
+              <w:t xml:space="preserve">-9.9</w:t>
+            </w:r>
+          </w:p>
+        </w:tc>
+      </w:tr>
+      <w:tr>
+        <w:tc>
+          <w:p>
+            <w:pPr>
+              <w:pStyle w:val="Compact"/>
+              <w:jc w:val="left"/>
+            </w:pPr>
+            <w:r>
+              <w:t xml:space="preserve">EC</w:t>
+            </w:r>
+          </w:p>
+        </w:tc>
+        <w:tc>
+          <w:p>
+            <w:pPr>
+              <w:pStyle w:val="Compact"/>
+              <w:jc w:val="right"/>
+            </w:pPr>
+            <w:r>
+              <w:t xml:space="preserve">6.3</w:t>
+            </w:r>
+          </w:p>
+        </w:tc>
+        <w:tc>
+          <w:p>
+            <w:pPr>
+              <w:pStyle w:val="Compact"/>
+              <w:jc w:val="right"/>
+            </w:pPr>
+            <w:r>
+              <w:t xml:space="preserve">-5.0</w:t>
+            </w:r>
+          </w:p>
+        </w:tc>
+        <w:tc>
+          <w:p>
+            <w:pPr>
+              <w:pStyle w:val="Compact"/>
+              <w:jc w:val="right"/>
+            </w:pPr>
+            <w:r>
+              <w:t xml:space="preserve">-11.3</w:t>
+            </w:r>
+          </w:p>
+        </w:tc>
+      </w:tr>
+    </w:tbl>
+    <w:p>
+      <w:pPr>
+        <w:pStyle w:val="Textoindependiente"/>
+      </w:pPr>
+      <w:r>
+        <w:rPr>
+          <w:b/>
+        </w:rPr>
+        <w:t xml:space="preserve">Note:</w:t>
+      </w:r>
+      <w:r>
+        <w:t xml:space="preserve"> </w:t>
+      </w:r>
+      <w:r>
+        <w:rPr>
+          <w:vertAlign w:val="superscript"/>
+        </w:rPr>
+        <w:t xml:space="preserve">a</w:t>
+      </w:r>
+      <w:r>
+        <w:t xml:space="preserve"> </w:t>
+      </w:r>
+      <w:r>
+        <w:t xml:space="preserve">Source: WB</w:t>
+      </w:r>
+    </w:p>
+    <w:p>
+      <w:pPr>
+        <w:pStyle w:val="TableCaption"/>
+      </w:pPr>
+      <w:r>
+        <w:t xml:space="preserve">Growth of trade/gdp (other economies)</w:t>
+      </w:r>
+    </w:p>
+    <w:tbl>
+      <w:tblPr>
+        <w:tblStyle w:val="TableNormal"/>
+        <w:tblW w:type="pct" w:w="0.0"/>
+        <w:tblLook w:firstRow="1"/>
+        <w:tblCaption w:val="Growth of trade/gdp (other economies)"/>
+      </w:tblPr>
+      <w:tblGrid/>
+      <w:tr>
+        <w:trPr>
+          <w:cnfStyle w:firstRow="1"/>
+        </w:trPr>
+        <w:tc>
+          <w:tcPr>
+            <w:tcBorders>
+              <w:bottom w:val="single"/>
+            </w:tcBorders>
+            <w:vAlign w:val="bottom"/>
+          </w:tcPr>
+          <w:p>
+            <w:pStyle w:val="Compact"/>
+          </w:p>
+        </w:tc>
+        <w:tc>
+          <w:tcPr>
+            <w:tcBorders>
+              <w:bottom w:val="single"/>
+            </w:tcBorders>
+            <w:vAlign w:val="bottom"/>
+          </w:tcPr>
+          <w:p>
+            <w:pPr>
+              <w:pStyle w:val="Compact"/>
+              <w:jc w:val="right"/>
+            </w:pPr>
+            <w:r>
+              <w:t xml:space="preserve">2003-2008</w:t>
+            </w:r>
+          </w:p>
+        </w:tc>
+        <w:tc>
+          <w:tcPr>
+            <w:tcBorders>
+              <w:bottom w:val="single"/>
+            </w:tcBorders>
+            <w:vAlign w:val="bottom"/>
+          </w:tcPr>
+          <w:p>
+            <w:pPr>
+              <w:pStyle w:val="Compact"/>
+              <w:jc w:val="right"/>
+            </w:pPr>
+            <w:r>
+              <w:t xml:space="preserve">2010-2016</w:t>
+            </w:r>
+          </w:p>
+        </w:tc>
+        <w:tc>
+          <w:tcPr>
+            <w:tcBorders>
+              <w:bottom w:val="single"/>
+            </w:tcBorders>
+            <w:vAlign w:val="bottom"/>
+          </w:tcPr>
+          <w:p>
+            <w:pPr>
+              <w:pStyle w:val="Compact"/>
+              <w:jc w:val="right"/>
+            </w:pPr>
+            <w:r>
+              <w:t xml:space="preserve">Cambio</w:t>
+            </w:r>
+          </w:p>
+        </w:tc>
+      </w:tr>
+      <w:tr>
+        <w:tc>
+          <w:p>
+            <w:pPr>
+              <w:pStyle w:val="Compact"/>
+              <w:jc w:val="left"/>
+            </w:pPr>
+            <w:r>
+              <w:t xml:space="preserve">RU</w:t>
+            </w:r>
+          </w:p>
+        </w:tc>
+        <w:tc>
+          <w:p>
+            <w:pPr>
+              <w:pStyle w:val="Compact"/>
+              <w:jc w:val="right"/>
+            </w:pPr>
+            <w:r>
+              <w:t xml:space="preserve">-1.7</w:t>
+            </w:r>
+          </w:p>
+        </w:tc>
+        <w:tc>
+          <w:p>
+            <w:pPr>
+              <w:pStyle w:val="Compact"/>
+              <w:jc w:val="right"/>
+            </w:pPr>
+            <w:r>
+              <w:t xml:space="preserve">-0.4</w:t>
+            </w:r>
+          </w:p>
+        </w:tc>
+        <w:tc>
+          <w:p>
+            <w:pPr>
+              <w:pStyle w:val="Compact"/>
+              <w:jc w:val="right"/>
+            </w:pPr>
+            <w:r>
+              <w:t xml:space="preserve">1.3</w:t>
+            </w:r>
+          </w:p>
+        </w:tc>
+      </w:tr>
+      <w:tr>
+        <w:tc>
+          <w:p>
+            <w:pPr>
+              <w:pStyle w:val="Compact"/>
+              <w:jc w:val="left"/>
+            </w:pPr>
+            <w:r>
+              <w:t xml:space="preserve">GB</w:t>
+            </w:r>
+          </w:p>
+        </w:tc>
+        <w:tc>
+          <w:p>
+            <w:pPr>
+              <w:pStyle w:val="Compact"/>
+              <w:jc w:val="right"/>
+            </w:pPr>
+            <w:r>
+              <w:t xml:space="preserve">2.3</w:t>
+            </w:r>
+          </w:p>
+        </w:tc>
+        <w:tc>
+          <w:p>
+            <w:pPr>
+              <w:pStyle w:val="Compact"/>
+              <w:jc w:val="right"/>
+            </w:pPr>
+            <w:r>
+              <w:t xml:space="preserve">-0.7</w:t>
+            </w:r>
+          </w:p>
+        </w:tc>
+        <w:tc>
+          <w:p>
+            <w:pPr>
+              <w:pStyle w:val="Compact"/>
+              <w:jc w:val="right"/>
+            </w:pPr>
+            <w:r>
+              <w:t xml:space="preserve">-2.9</w:t>
+            </w:r>
+          </w:p>
+        </w:tc>
+      </w:tr>
+      <w:tr>
+        <w:tc>
+          <w:p>
+            <w:pPr>
+              <w:pStyle w:val="Compact"/>
+              <w:jc w:val="left"/>
+            </w:pPr>
+            <w:r>
+              <w:t xml:space="preserve">DE</w:t>
+            </w:r>
+          </w:p>
+        </w:tc>
+        <w:tc>
+          <w:p>
+            <w:pPr>
+              <w:pStyle w:val="Compact"/>
+              <w:jc w:val="right"/>
+            </w:pPr>
+            <w:r>
+              <w:t xml:space="preserve">4.7</w:t>
+            </w:r>
+          </w:p>
+        </w:tc>
+        <w:tc>
+          <w:p>
+            <w:pPr>
+              <w:pStyle w:val="Compact"/>
+              <w:jc w:val="right"/>
+            </w:pPr>
+            <w:r>
+              <w:t xml:space="preserve">1.4</w:t>
+            </w:r>
+          </w:p>
+        </w:tc>
+        <w:tc>
+          <w:p>
+            <w:pPr>
+              <w:pStyle w:val="Compact"/>
+              <w:jc w:val="right"/>
+            </w:pPr>
+            <w:r>
+              <w:t xml:space="preserve">-3.3</w:t>
+            </w:r>
+          </w:p>
+        </w:tc>
+      </w:tr>
+      <w:tr>
+        <w:tc>
+          <w:p>
+            <w:pPr>
+              <w:pStyle w:val="Compact"/>
+              <w:jc w:val="left"/>
+            </w:pPr>
+            <w:r>
+              <w:t xml:space="preserve">JP</w:t>
+            </w:r>
+          </w:p>
+        </w:tc>
+        <w:tc>
+          <w:p>
+            <w:pPr>
+              <w:pStyle w:val="Compact"/>
+              <w:jc w:val="right"/>
+            </w:pPr>
+            <w:r>
+              <w:t xml:space="preserve">8.1</w:t>
+            </w:r>
+          </w:p>
+        </w:tc>
+        <w:tc>
+          <w:p>
+            <w:pPr>
+              <w:pStyle w:val="Compact"/>
+              <w:jc w:val="right"/>
+            </w:pPr>
+            <w:r>
+              <w:t xml:space="preserve">3.7</w:t>
+            </w:r>
+          </w:p>
+        </w:tc>
+        <w:tc>
+          <w:p>
+            <w:pPr>
+              <w:pStyle w:val="Compact"/>
+              <w:jc w:val="right"/>
+            </w:pPr>
+            <w:r>
+              <w:t xml:space="preserve">-4.4</w:t>
+            </w:r>
+          </w:p>
+        </w:tc>
+      </w:tr>
+      <w:tr>
+        <w:tc>
+          <w:p>
+            <w:pPr>
+              <w:pStyle w:val="Compact"/>
+              <w:jc w:val="left"/>
+            </w:pPr>
+            <w:r>
+              <w:t xml:space="preserve">CN</w:t>
+            </w:r>
+          </w:p>
+        </w:tc>
+        <w:tc>
+          <w:p>
+            <w:pPr>
+              <w:pStyle w:val="Compact"/>
+              <w:jc w:val="right"/>
+            </w:pPr>
+            <w:r>
+              <w:t xml:space="preserve">1.3</w:t>
+            </w:r>
+          </w:p>
+        </w:tc>
+        <w:tc>
+          <w:p>
+            <w:pPr>
+              <w:pStyle w:val="Compact"/>
+              <w:jc w:val="right"/>
+            </w:pPr>
+            <w:r>
+              <w:t xml:space="preserve">-3.1</w:t>
+            </w:r>
+          </w:p>
+        </w:tc>
+        <w:tc>
+          <w:p>
+            <w:pPr>
+              <w:pStyle w:val="Compact"/>
+              <w:jc w:val="right"/>
+            </w:pPr>
+            <w:r>
+              <w:t xml:space="preserve">-4.4</w:t>
+            </w:r>
+          </w:p>
+        </w:tc>
+      </w:tr>
+      <w:tr>
+        <w:tc>
+          <w:p>
+            <w:pPr>
+              <w:pStyle w:val="Compact"/>
+              <w:jc w:val="left"/>
+            </w:pPr>
+            <w:r>
+              <w:t xml:space="preserve">US</w:t>
+            </w:r>
+          </w:p>
+        </w:tc>
+        <w:tc>
+          <w:p>
+            <w:pPr>
+              <w:pStyle w:val="Compact"/>
+              <w:jc w:val="right"/>
+            </w:pPr>
+            <w:r>
+              <w:t xml:space="preserve">4.9</w:t>
+            </w:r>
+          </w:p>
+        </w:tc>
+        <w:tc>
+          <w:p>
+            <w:pPr>
+              <w:pStyle w:val="Compact"/>
+              <w:jc w:val="right"/>
+            </w:pPr>
+            <w:r>
+              <w:t xml:space="preserve">-0.1</w:t>
+            </w:r>
+          </w:p>
+        </w:tc>
+        <w:tc>
+          <w:p>
+            <w:pPr>
+              <w:pStyle w:val="Compact"/>
+              <w:jc w:val="right"/>
+            </w:pPr>
+            <w:r>
+              <w:t xml:space="preserve">-5.0</w:t>
+            </w:r>
+          </w:p>
+        </w:tc>
+      </w:tr>
+      <w:tr>
+        <w:tc>
+          <w:p>
+            <w:pPr>
+              <w:pStyle w:val="Compact"/>
+              <w:jc w:val="left"/>
+            </w:pPr>
+            <w:r>
+              <w:t xml:space="preserve">IN</w:t>
+            </w:r>
+          </w:p>
+        </w:tc>
+        <w:tc>
+          <w:p>
+            <w:pPr>
+              <w:pStyle w:val="Compact"/>
+              <w:jc w:val="right"/>
+            </w:pPr>
+            <w:r>
+              <w:t xml:space="preserve">10.2</w:t>
+            </w:r>
+          </w:p>
+        </w:tc>
+        <w:tc>
+          <w:p>
+            <w:pPr>
+              <w:pStyle w:val="Compact"/>
+              <w:jc w:val="right"/>
+            </w:pPr>
+            <w:r>
+              <w:t xml:space="preserve">-2.7</w:t>
+            </w:r>
+          </w:p>
+        </w:tc>
+        <w:tc>
+          <w:p>
+            <w:pPr>
+              <w:pStyle w:val="Compact"/>
+              <w:jc w:val="right"/>
+            </w:pPr>
+            <w:r>
+              <w:t xml:space="preserve">-12.9</w:t>
+            </w:r>
+          </w:p>
+        </w:tc>
+      </w:tr>
+    </w:tbl>
+    <w:p>
+      <w:pPr>
+        <w:pStyle w:val="Textoindependiente"/>
+      </w:pPr>
+      <w:r>
+        <w:rPr>
+          <w:b/>
+        </w:rPr>
+        <w:t xml:space="preserve">Note:</w:t>
+      </w:r>
+      <w:r>
+        <w:t xml:space="preserve"> </w:t>
+      </w:r>
+      <w:r>
+        <w:rPr>
+          <w:vertAlign w:val="superscript"/>
+        </w:rPr>
+        <w:t xml:space="preserve">a</w:t>
+      </w:r>
+      <w:r>
+        <w:t xml:space="preserve"> </w:t>
+      </w:r>
+      <w:r>
+        <w:t xml:space="preserve">Source: WB</w:t>
       </w:r>
     </w:p>
     <w:p>
@@ -7229,7 +8599,7 @@
     </w:lvl>
   </w:abstractNum>
   <w:abstractNum w:abstractNumId="990">
-    <w:nsid w:val="83323a48"/>
+    <w:nsid w:val="dfe10a00"/>
     <w:multiLevelType w:val="multilevel"/>
     <w:lvl w:ilvl="0">
       <w:numFmt w:val="bullet"/>

</xml_diff>